<commit_message>
through page 6 (again)
</commit_message>
<xml_diff>
--- a/CCHS Employee Handbook 2016-2017.docx
+++ b/CCHS Employee Handbook 2016-2017.docx
@@ -7475,9 +7475,24 @@
     <w:p/>
     <w:p>
       <w:r>
-        <w:t>The end result of Christian education is to produce academically successful graduates who possess a biblical worldview -- a philosophy for living that views life’s challenges and opportunities through the</w:t>
-      </w:r>
-      <w:ins w:id="25" w:author="Todd Bohlander" w:date="2018-09-24T15:39:00Z">
+        <w:t>The end result of Christian education is to produce academically successful graduates who possess a biblical worldview</w:t>
+      </w:r>
+      <w:bookmarkStart w:id="25" w:name="_GoBack"/>
+      <w:bookmarkEnd w:id="25"/>
+      <w:ins w:id="26" w:author="Todd Bohlander" w:date="2018-09-24T15:42:00Z">
+        <w:r>
+          <w:t>—</w:t>
+        </w:r>
+      </w:ins>
+      <w:del w:id="27" w:author="Todd Bohlander" w:date="2018-09-24T15:40:00Z">
+        <w:r>
+          <w:delText xml:space="preserve"> -- </w:delText>
+        </w:r>
+      </w:del>
+      <w:r>
+        <w:t>a philosophy for living that views life’s challenges and opportunities through the</w:t>
+      </w:r>
+      <w:ins w:id="28" w:author="Todd Bohlander" w:date="2018-09-24T15:39:00Z">
         <w:r>
           <w:t xml:space="preserve"> truth communicated in the</w:t>
         </w:r>
@@ -7485,9 +7500,7 @@
       <w:r>
         <w:t xml:space="preserve"> Bible. Because such education is a parental responsibility, the school functions as an extension of the home to aid parents in providing this biblically-</w:t>
       </w:r>
-      <w:bookmarkStart w:id="26" w:name="_GoBack"/>
-      <w:bookmarkEnd w:id="26"/>
-      <w:del w:id="27" w:author="Todd Bohlander" w:date="2018-09-24T15:39:00Z">
+      <w:del w:id="29" w:author="Todd Bohlander" w:date="2018-09-24T15:39:00Z">
         <w:r>
           <w:delText xml:space="preserve"> </w:delText>
         </w:r>
@@ -7523,7 +7536,7 @@
           <w:color w:val="auto"/>
         </w:rPr>
       </w:pPr>
-      <w:bookmarkStart w:id="28" w:name="_Toc411270973"/>
+      <w:bookmarkStart w:id="30" w:name="_Toc411270973"/>
       <w:r>
         <w:rPr>
           <w:color w:val="auto"/>
@@ -7531,7 +7544,7 @@
         <w:lastRenderedPageBreak/>
         <w:t>Core Values</w:t>
       </w:r>
-      <w:bookmarkEnd w:id="28"/>
+      <w:bookmarkEnd w:id="30"/>
     </w:p>
     <w:p>
       <w:r>
@@ -7676,14 +7689,14 @@
           <w:color w:val="auto"/>
         </w:rPr>
       </w:pPr>
-      <w:bookmarkStart w:id="29" w:name="_Toc411270974"/>
+      <w:bookmarkStart w:id="31" w:name="_Toc411270974"/>
       <w:r>
         <w:rPr>
           <w:color w:val="auto"/>
         </w:rPr>
         <w:t>Expected Student Outcomes</w:t>
       </w:r>
-      <w:bookmarkEnd w:id="29"/>
+      <w:bookmarkEnd w:id="31"/>
     </w:p>
     <w:p>
       <w:r>
@@ -8205,7 +8218,7 @@
           <w:color w:val="auto"/>
         </w:rPr>
       </w:pPr>
-      <w:bookmarkStart w:id="30" w:name="_Toc411270975"/>
+      <w:bookmarkStart w:id="32" w:name="_Toc411270975"/>
       <w:r>
         <w:rPr>
           <w:color w:val="auto"/>
@@ -8213,7 +8226,7 @@
         <w:lastRenderedPageBreak/>
         <w:t>School History</w:t>
       </w:r>
-      <w:bookmarkEnd w:id="30"/>
+      <w:bookmarkEnd w:id="32"/>
     </w:p>
     <w:p>
       <w:r>
@@ -8258,7 +8271,7 @@
           <w:color w:val="auto"/>
         </w:rPr>
       </w:pPr>
-      <w:bookmarkStart w:id="31" w:name="_Toc411270976"/>
+      <w:bookmarkStart w:id="33" w:name="_Toc411270976"/>
       <w:r>
         <w:rPr>
           <w:color w:val="auto"/>
@@ -8278,7 +8291,7 @@
         </w:rPr>
         <w:t>Information</w:t>
       </w:r>
-      <w:bookmarkEnd w:id="31"/>
+      <w:bookmarkEnd w:id="33"/>
     </w:p>
     <w:tbl>
       <w:tblPr>
@@ -9043,7 +9056,7 @@
           <w:color w:val="auto"/>
         </w:rPr>
       </w:pPr>
-      <w:bookmarkStart w:id="32" w:name="_Toc411270977"/>
+      <w:bookmarkStart w:id="34" w:name="_Toc411270977"/>
       <w:r>
         <w:rPr>
           <w:color w:val="auto"/>
@@ -9051,7 +9064,7 @@
         <w:lastRenderedPageBreak/>
         <w:t>Employment Policies and Procedures</w:t>
       </w:r>
-      <w:bookmarkEnd w:id="32"/>
+      <w:bookmarkEnd w:id="34"/>
     </w:p>
     <w:p>
       <w:pPr>
@@ -9068,14 +9081,14 @@
           <w:color w:val="auto"/>
         </w:rPr>
       </w:pPr>
-      <w:bookmarkStart w:id="33" w:name="_Toc411270978"/>
+      <w:bookmarkStart w:id="35" w:name="_Toc411270978"/>
       <w:r>
         <w:rPr>
           <w:color w:val="auto"/>
         </w:rPr>
         <w:t>Administrative Prerogative</w:t>
       </w:r>
-      <w:bookmarkEnd w:id="33"/>
+      <w:bookmarkEnd w:id="35"/>
     </w:p>
     <w:p>
       <w:r>
@@ -9093,11 +9106,11 @@
       <w:pPr>
         <w:pStyle w:val="Heading1"/>
       </w:pPr>
-      <w:bookmarkStart w:id="34" w:name="_Toc411270979"/>
+      <w:bookmarkStart w:id="36" w:name="_Toc411270979"/>
       <w:r>
         <w:t>Acknowledgement Signature</w:t>
       </w:r>
-      <w:bookmarkEnd w:id="34"/>
+      <w:bookmarkEnd w:id="36"/>
     </w:p>
     <w:p>
       <w:r>
@@ -9112,14 +9125,14 @@
           <w:color w:val="auto"/>
         </w:rPr>
       </w:pPr>
-      <w:bookmarkStart w:id="35" w:name="_Toc411270980"/>
+      <w:bookmarkStart w:id="37" w:name="_Toc411270980"/>
       <w:r>
         <w:rPr>
           <w:color w:val="auto"/>
         </w:rPr>
         <w:t>Abuse (Suspected Child Abuse)</w:t>
       </w:r>
-      <w:bookmarkEnd w:id="35"/>
+      <w:bookmarkEnd w:id="37"/>
     </w:p>
     <w:p>
       <w:r>
@@ -9417,14 +9430,14 @@
           <w:color w:val="auto"/>
         </w:rPr>
       </w:pPr>
-      <w:bookmarkStart w:id="36" w:name="_Toc411270981"/>
+      <w:bookmarkStart w:id="38" w:name="_Toc411270981"/>
       <w:r>
         <w:rPr>
           <w:color w:val="auto"/>
         </w:rPr>
         <w:t>Accidents or Injuries</w:t>
       </w:r>
-      <w:bookmarkEnd w:id="36"/>
+      <w:bookmarkEnd w:id="38"/>
     </w:p>
     <w:p>
       <w:pPr>
@@ -9488,14 +9501,14 @@
           <w:color w:val="auto"/>
         </w:rPr>
       </w:pPr>
-      <w:bookmarkStart w:id="37" w:name="_Toc411270982"/>
+      <w:bookmarkStart w:id="39" w:name="_Toc411270982"/>
       <w:r>
         <w:rPr>
           <w:color w:val="auto"/>
         </w:rPr>
         <w:t>Attendance</w:t>
       </w:r>
-      <w:bookmarkEnd w:id="37"/>
+      <w:bookmarkEnd w:id="39"/>
     </w:p>
     <w:p/>
     <w:p>
@@ -9891,14 +9904,14 @@
           <w:color w:val="auto"/>
         </w:rPr>
       </w:pPr>
-      <w:bookmarkStart w:id="38" w:name="_Toc411270983"/>
+      <w:bookmarkStart w:id="40" w:name="_Toc411270983"/>
       <w:r>
         <w:rPr>
           <w:color w:val="auto"/>
         </w:rPr>
         <w:t>Benefits</w:t>
       </w:r>
-      <w:bookmarkEnd w:id="38"/>
+      <w:bookmarkEnd w:id="40"/>
     </w:p>
     <w:p>
       <w:r>
@@ -10262,11 +10275,11 @@
       <w:pPr>
         <w:pStyle w:val="Heading1"/>
       </w:pPr>
-      <w:bookmarkStart w:id="39" w:name="_Toc411270984"/>
+      <w:bookmarkStart w:id="41" w:name="_Toc411270984"/>
       <w:r>
         <w:t>Building Access</w:t>
       </w:r>
-      <w:bookmarkEnd w:id="39"/>
+      <w:bookmarkEnd w:id="41"/>
     </w:p>
     <w:p>
       <w:r>
@@ -10303,11 +10316,11 @@
       <w:pPr>
         <w:pStyle w:val="Heading1"/>
       </w:pPr>
-      <w:bookmarkStart w:id="40" w:name="_Toc411270985"/>
+      <w:bookmarkStart w:id="42" w:name="_Toc411270985"/>
       <w:r>
         <w:t>Buildings and Grounds</w:t>
       </w:r>
-      <w:bookmarkEnd w:id="40"/>
+      <w:bookmarkEnd w:id="42"/>
       <w:r>
         <w:t xml:space="preserve"> </w:t>
       </w:r>
@@ -10340,11 +10353,11 @@
       <w:pPr>
         <w:pStyle w:val="Heading1"/>
       </w:pPr>
-      <w:bookmarkStart w:id="41" w:name="_Toc411270986"/>
+      <w:bookmarkStart w:id="43" w:name="_Toc411270986"/>
       <w:r>
         <w:t>Calendar</w:t>
       </w:r>
-      <w:bookmarkEnd w:id="41"/>
+      <w:bookmarkEnd w:id="43"/>
     </w:p>
     <w:p>
       <w:r>
@@ -10371,11 +10384,11 @@
       <w:pPr>
         <w:pStyle w:val="Heading1"/>
       </w:pPr>
-      <w:bookmarkStart w:id="42" w:name="_Toc411270987"/>
+      <w:bookmarkStart w:id="44" w:name="_Toc411270987"/>
       <w:r>
         <w:t>Cell Phone/Student</w:t>
       </w:r>
-      <w:bookmarkEnd w:id="42"/>
+      <w:bookmarkEnd w:id="44"/>
     </w:p>
     <w:p>
       <w:r>
@@ -10414,11 +10427,11 @@
       <w:pPr>
         <w:pStyle w:val="Heading1"/>
       </w:pPr>
-      <w:bookmarkStart w:id="43" w:name="_Toc411270988"/>
+      <w:bookmarkStart w:id="45" w:name="_Toc411270988"/>
       <w:r>
         <w:t>Communication</w:t>
       </w:r>
-      <w:bookmarkEnd w:id="43"/>
+      <w:bookmarkEnd w:id="45"/>
     </w:p>
     <w:p>
       <w:pPr>
@@ -10558,11 +10571,11 @@
       <w:pPr>
         <w:pStyle w:val="Heading1"/>
       </w:pPr>
-      <w:bookmarkStart w:id="44" w:name="_Toc411270989"/>
+      <w:bookmarkStart w:id="46" w:name="_Toc411270989"/>
       <w:r>
         <w:t>Communicable Diseases</w:t>
       </w:r>
-      <w:bookmarkEnd w:id="44"/>
+      <w:bookmarkEnd w:id="46"/>
     </w:p>
     <w:p>
       <w:r>
@@ -10702,11 +10715,11 @@
       <w:pPr>
         <w:pStyle w:val="Heading1"/>
       </w:pPr>
-      <w:bookmarkStart w:id="45" w:name="_Toc411270990"/>
+      <w:bookmarkStart w:id="47" w:name="_Toc411270990"/>
       <w:r>
         <w:t>Confidentiality of Student Information</w:t>
       </w:r>
-      <w:bookmarkEnd w:id="45"/>
+      <w:bookmarkEnd w:id="47"/>
     </w:p>
     <w:p>
       <w:r>
@@ -10750,11 +10763,11 @@
       <w:pPr>
         <w:pStyle w:val="Heading1"/>
       </w:pPr>
-      <w:bookmarkStart w:id="46" w:name="_Toc411270991"/>
+      <w:bookmarkStart w:id="48" w:name="_Toc411270991"/>
       <w:r>
         <w:t>Conflict Resolution – Between Colleagues</w:t>
       </w:r>
-      <w:bookmarkEnd w:id="46"/>
+      <w:bookmarkEnd w:id="48"/>
     </w:p>
     <w:p>
       <w:r>
@@ -10778,14 +10791,14 @@
       <w:pPr>
         <w:pStyle w:val="Heading1"/>
       </w:pPr>
-      <w:bookmarkStart w:id="47" w:name="_Toc411270992"/>
+      <w:bookmarkStart w:id="49" w:name="_Toc411270992"/>
       <w:r>
         <w:t>Conflict Resolution Agreement</w:t>
       </w:r>
       <w:r>
         <w:t xml:space="preserve"> –with Employer</w:t>
       </w:r>
-      <w:bookmarkEnd w:id="47"/>
+      <w:bookmarkEnd w:id="49"/>
     </w:p>
     <w:p>
       <w:r>
@@ -10888,11 +10901,11 @@
       <w:pPr>
         <w:pStyle w:val="Heading1"/>
       </w:pPr>
-      <w:bookmarkStart w:id="48" w:name="_Toc411270993"/>
+      <w:bookmarkStart w:id="50" w:name="_Toc411270993"/>
       <w:r>
         <w:t>Classifications</w:t>
       </w:r>
-      <w:bookmarkEnd w:id="48"/>
+      <w:bookmarkEnd w:id="50"/>
     </w:p>
     <w:p>
       <w:r>
@@ -10916,11 +10929,11 @@
       <w:pPr>
         <w:pStyle w:val="Heading1"/>
       </w:pPr>
-      <w:bookmarkStart w:id="49" w:name="_Toc411270994"/>
+      <w:bookmarkStart w:id="51" w:name="_Toc411270994"/>
       <w:r>
         <w:t>Dress Code</w:t>
       </w:r>
-      <w:bookmarkEnd w:id="49"/>
+      <w:bookmarkEnd w:id="51"/>
     </w:p>
     <w:p>
       <w:pPr>
@@ -11175,11 +11188,11 @@
       <w:pPr>
         <w:pStyle w:val="Heading1"/>
       </w:pPr>
-      <w:bookmarkStart w:id="50" w:name="_Toc411270995"/>
+      <w:bookmarkStart w:id="52" w:name="_Toc411270995"/>
       <w:r>
         <w:t>Devotions and Prayer Time</w:t>
       </w:r>
-      <w:bookmarkEnd w:id="50"/>
+      <w:bookmarkEnd w:id="52"/>
     </w:p>
     <w:p>
       <w:r>
@@ -11197,11 +11210,11 @@
       <w:pPr>
         <w:pStyle w:val="Heading1"/>
       </w:pPr>
-      <w:bookmarkStart w:id="51" w:name="_Toc411270996"/>
+      <w:bookmarkStart w:id="53" w:name="_Toc411270996"/>
       <w:r>
         <w:t>Employee Role Model Requirements</w:t>
       </w:r>
-      <w:bookmarkEnd w:id="51"/>
+      <w:bookmarkEnd w:id="53"/>
     </w:p>
     <w:p>
       <w:r>
@@ -11324,11 +11337,11 @@
       <w:pPr>
         <w:pStyle w:val="Heading1"/>
       </w:pPr>
-      <w:bookmarkStart w:id="52" w:name="_Toc411270997"/>
+      <w:bookmarkStart w:id="54" w:name="_Toc411270997"/>
       <w:r>
         <w:t>Employee Loyalty</w:t>
       </w:r>
-      <w:bookmarkEnd w:id="52"/>
+      <w:bookmarkEnd w:id="54"/>
     </w:p>
     <w:p>
       <w:r>
@@ -11346,11 +11359,11 @@
       <w:pPr>
         <w:pStyle w:val="Heading1"/>
       </w:pPr>
-      <w:bookmarkStart w:id="53" w:name="_Toc411270998"/>
+      <w:bookmarkStart w:id="55" w:name="_Toc411270998"/>
       <w:r>
         <w:t>Employee Qualifications</w:t>
       </w:r>
-      <w:bookmarkEnd w:id="53"/>
+      <w:bookmarkEnd w:id="55"/>
     </w:p>
     <w:p>
       <w:pPr>
@@ -12300,11 +12313,11 @@
       <w:pPr>
         <w:pStyle w:val="Heading1"/>
       </w:pPr>
-      <w:bookmarkStart w:id="54" w:name="_Toc411270999"/>
+      <w:bookmarkStart w:id="56" w:name="_Toc411270999"/>
       <w:r>
         <w:t>Ethics Regarding Student Privacy</w:t>
       </w:r>
-      <w:bookmarkEnd w:id="54"/>
+      <w:bookmarkEnd w:id="56"/>
     </w:p>
     <w:p>
       <w:pPr>
@@ -12381,11 +12394,11 @@
       <w:pPr>
         <w:pStyle w:val="Heading1"/>
       </w:pPr>
-      <w:bookmarkStart w:id="55" w:name="_Toc411271000"/>
+      <w:bookmarkStart w:id="57" w:name="_Toc411271000"/>
       <w:r>
         <w:t>Ethics Concerning Personal Information</w:t>
       </w:r>
-      <w:bookmarkEnd w:id="55"/>
+      <w:bookmarkEnd w:id="57"/>
     </w:p>
     <w:p>
       <w:r>
@@ -12403,11 +12416,11 @@
       <w:pPr>
         <w:pStyle w:val="Heading1"/>
       </w:pPr>
-      <w:bookmarkStart w:id="56" w:name="_Toc411271001"/>
+      <w:bookmarkStart w:id="58" w:name="_Toc411271001"/>
       <w:r>
         <w:t>Ethics – FCIS Code of Ethics</w:t>
       </w:r>
-      <w:bookmarkEnd w:id="56"/>
+      <w:bookmarkEnd w:id="58"/>
     </w:p>
     <w:p>
       <w:r>
@@ -12425,11 +12438,11 @@
       <w:pPr>
         <w:pStyle w:val="Heading1"/>
       </w:pPr>
-      <w:bookmarkStart w:id="57" w:name="_Toc411271002"/>
+      <w:bookmarkStart w:id="59" w:name="_Toc411271002"/>
       <w:r>
         <w:t>Fundraising</w:t>
       </w:r>
-      <w:bookmarkEnd w:id="57"/>
+      <w:bookmarkEnd w:id="59"/>
     </w:p>
     <w:p>
       <w:r>
@@ -12462,11 +12475,11 @@
       <w:pPr>
         <w:pStyle w:val="Heading1"/>
       </w:pPr>
-      <w:bookmarkStart w:id="58" w:name="_Toc411271003"/>
+      <w:bookmarkStart w:id="60" w:name="_Toc411271003"/>
       <w:r>
         <w:t>Leadership</w:t>
       </w:r>
-      <w:bookmarkEnd w:id="58"/>
+      <w:bookmarkEnd w:id="60"/>
     </w:p>
     <w:p>
       <w:r>
@@ -12559,11 +12572,11 @@
       <w:pPr>
         <w:pStyle w:val="Heading1"/>
       </w:pPr>
-      <w:bookmarkStart w:id="59" w:name="_Toc411271004"/>
+      <w:bookmarkStart w:id="61" w:name="_Toc411271004"/>
       <w:r>
         <w:t>Letters of Intent/Employment Agreements</w:t>
       </w:r>
-      <w:bookmarkEnd w:id="59"/>
+      <w:bookmarkEnd w:id="61"/>
       <w:r>
         <w:t xml:space="preserve"> </w:t>
       </w:r>
@@ -12590,11 +12603,11 @@
       <w:pPr>
         <w:pStyle w:val="Heading1"/>
       </w:pPr>
-      <w:bookmarkStart w:id="60" w:name="_Toc411271005"/>
+      <w:bookmarkStart w:id="62" w:name="_Toc411271005"/>
       <w:r>
         <w:t>Lifestyle Statement</w:t>
       </w:r>
-      <w:bookmarkEnd w:id="60"/>
+      <w:bookmarkEnd w:id="62"/>
     </w:p>
     <w:p>
       <w:r>
@@ -12620,11 +12633,11 @@
       <w:pPr>
         <w:pStyle w:val="Heading1"/>
       </w:pPr>
-      <w:bookmarkStart w:id="61" w:name="_Toc411271006"/>
+      <w:bookmarkStart w:id="63" w:name="_Toc411271006"/>
       <w:r>
         <w:t>Medication</w:t>
       </w:r>
-      <w:bookmarkEnd w:id="61"/>
+      <w:bookmarkEnd w:id="63"/>
     </w:p>
     <w:p>
       <w:r>
@@ -12663,11 +12676,11 @@
       <w:pPr>
         <w:pStyle w:val="Heading1"/>
       </w:pPr>
-      <w:bookmarkStart w:id="62" w:name="_Toc411271007"/>
+      <w:bookmarkStart w:id="64" w:name="_Toc411271007"/>
       <w:r>
         <w:t>Non-Discriminatory Policy</w:t>
       </w:r>
-      <w:bookmarkEnd w:id="62"/>
+      <w:bookmarkEnd w:id="64"/>
     </w:p>
     <w:p>
       <w:r>
@@ -12679,11 +12692,11 @@
       <w:pPr>
         <w:pStyle w:val="Heading1"/>
       </w:pPr>
-      <w:bookmarkStart w:id="63" w:name="_Toc411271008"/>
+      <w:bookmarkStart w:id="65" w:name="_Toc411271008"/>
       <w:r>
         <w:t>Payroll Information</w:t>
       </w:r>
-      <w:bookmarkEnd w:id="63"/>
+      <w:bookmarkEnd w:id="65"/>
     </w:p>
     <w:p>
       <w:r>
@@ -12731,11 +12744,11 @@
       <w:pPr>
         <w:pStyle w:val="Heading1"/>
       </w:pPr>
-      <w:bookmarkStart w:id="64" w:name="_Toc411271009"/>
+      <w:bookmarkStart w:id="66" w:name="_Toc411271009"/>
       <w:r>
         <w:t>Professional Development</w:t>
       </w:r>
-      <w:bookmarkEnd w:id="64"/>
+      <w:bookmarkEnd w:id="66"/>
     </w:p>
     <w:p>
       <w:pPr>
@@ -12843,11 +12856,11 @@
       <w:pPr>
         <w:pStyle w:val="Heading1"/>
       </w:pPr>
-      <w:bookmarkStart w:id="65" w:name="_Toc411271010"/>
+      <w:bookmarkStart w:id="67" w:name="_Toc411271010"/>
       <w:r>
         <w:t>Sexual Harassment</w:t>
       </w:r>
-      <w:bookmarkEnd w:id="65"/>
+      <w:bookmarkEnd w:id="67"/>
       <w:r>
         <w:t xml:space="preserve"> </w:t>
       </w:r>
@@ -12893,11 +12906,11 @@
       <w:pPr>
         <w:pStyle w:val="Heading1"/>
       </w:pPr>
-      <w:bookmarkStart w:id="66" w:name="_Toc411271011"/>
+      <w:bookmarkStart w:id="68" w:name="_Toc411271011"/>
       <w:r>
         <w:t>Supervision Policy</w:t>
       </w:r>
-      <w:bookmarkEnd w:id="66"/>
+      <w:bookmarkEnd w:id="68"/>
     </w:p>
     <w:p>
       <w:r>
@@ -13224,11 +13237,11 @@
       <w:pPr>
         <w:pStyle w:val="Heading1"/>
       </w:pPr>
-      <w:bookmarkStart w:id="67" w:name="_Toc411271012"/>
+      <w:bookmarkStart w:id="69" w:name="_Toc411271012"/>
       <w:r>
         <w:t>Supply Requests</w:t>
       </w:r>
-      <w:bookmarkEnd w:id="67"/>
+      <w:bookmarkEnd w:id="69"/>
     </w:p>
     <w:p>
       <w:r>
@@ -13252,11 +13265,11 @@
       <w:pPr>
         <w:pStyle w:val="Heading1"/>
       </w:pPr>
-      <w:bookmarkStart w:id="68" w:name="_Toc411271013"/>
+      <w:bookmarkStart w:id="70" w:name="_Toc411271013"/>
       <w:r>
         <w:t>School Property</w:t>
       </w:r>
-      <w:bookmarkEnd w:id="68"/>
+      <w:bookmarkEnd w:id="70"/>
     </w:p>
     <w:p>
       <w:r>
@@ -13272,11 +13285,11 @@
       <w:pPr>
         <w:pStyle w:val="Heading1"/>
       </w:pPr>
-      <w:bookmarkStart w:id="69" w:name="_Toc411271014"/>
+      <w:bookmarkStart w:id="71" w:name="_Toc411271014"/>
       <w:r>
         <w:t>Technology – Acceptable Use Policy</w:t>
       </w:r>
-      <w:bookmarkEnd w:id="69"/>
+      <w:bookmarkEnd w:id="71"/>
     </w:p>
     <w:p>
       <w:r>
@@ -13333,11 +13346,11 @@
       <w:pPr>
         <w:pStyle w:val="Heading1"/>
       </w:pPr>
-      <w:bookmarkStart w:id="70" w:name="_Toc411271015"/>
+      <w:bookmarkStart w:id="72" w:name="_Toc411271015"/>
       <w:r>
         <w:t>Transportation</w:t>
       </w:r>
-      <w:bookmarkEnd w:id="70"/>
+      <w:bookmarkEnd w:id="72"/>
     </w:p>
     <w:p>
       <w:pPr>
@@ -13358,7 +13371,7 @@
       <w:pPr>
         <w:pStyle w:val="Heading1"/>
       </w:pPr>
-      <w:bookmarkStart w:id="71" w:name="_Toc411271016"/>
+      <w:bookmarkStart w:id="73" w:name="_Toc411271016"/>
       <w:r>
         <w:t>Visitor</w:t>
       </w:r>
@@ -13368,7 +13381,7 @@
       <w:r>
         <w:t>Guest Policy</w:t>
       </w:r>
-      <w:bookmarkEnd w:id="71"/>
+      <w:bookmarkEnd w:id="73"/>
     </w:p>
     <w:p>
       <w:r>
@@ -13380,11 +13393,11 @@
       <w:pPr>
         <w:pStyle w:val="Heading1"/>
       </w:pPr>
-      <w:bookmarkStart w:id="72" w:name="_Toc411271017"/>
+      <w:bookmarkStart w:id="74" w:name="_Toc411271017"/>
       <w:r>
         <w:t>Work (Maintenance) Requests</w:t>
       </w:r>
-      <w:bookmarkEnd w:id="72"/>
+      <w:bookmarkEnd w:id="74"/>
     </w:p>
     <w:p>
       <w:r>
@@ -13402,11 +13415,11 @@
       <w:pPr>
         <w:pStyle w:val="Heading1"/>
       </w:pPr>
-      <w:bookmarkStart w:id="73" w:name="_Toc411271018"/>
+      <w:bookmarkStart w:id="75" w:name="_Toc411271018"/>
       <w:r>
         <w:t>Workman’s Compensation</w:t>
       </w:r>
-      <w:bookmarkEnd w:id="73"/>
+      <w:bookmarkEnd w:id="75"/>
     </w:p>
     <w:p>
       <w:pPr>
@@ -13432,12 +13445,12 @@
         <w:pStyle w:val="Heading1"/>
         <w:jc w:val="center"/>
       </w:pPr>
-      <w:bookmarkStart w:id="74" w:name="_Toc411271019"/>
+      <w:bookmarkStart w:id="76" w:name="_Toc411271019"/>
       <w:r>
         <w:lastRenderedPageBreak/>
         <w:t>Instructional Staff Responsibilities</w:t>
       </w:r>
-      <w:bookmarkEnd w:id="74"/>
+      <w:bookmarkEnd w:id="76"/>
     </w:p>
     <w:p>
       <w:pPr>
@@ -13451,11 +13464,11 @@
       <w:pPr>
         <w:pStyle w:val="Heading1"/>
       </w:pPr>
-      <w:bookmarkStart w:id="75" w:name="_Toc411271020"/>
+      <w:bookmarkStart w:id="77" w:name="_Toc411271020"/>
       <w:r>
         <w:t>Attendance for Students</w:t>
       </w:r>
-      <w:bookmarkEnd w:id="75"/>
+      <w:bookmarkEnd w:id="77"/>
     </w:p>
     <w:p>
       <w:r>
@@ -13491,11 +13504,11 @@
       <w:pPr>
         <w:pStyle w:val="Heading1"/>
       </w:pPr>
-      <w:bookmarkStart w:id="76" w:name="_Toc411271021"/>
+      <w:bookmarkStart w:id="78" w:name="_Toc411271021"/>
       <w:r>
         <w:t>Chapel</w:t>
       </w:r>
-      <w:bookmarkEnd w:id="76"/>
+      <w:bookmarkEnd w:id="78"/>
     </w:p>
     <w:p>
       <w:r>
@@ -13531,11 +13544,11 @@
       <w:pPr>
         <w:pStyle w:val="Heading1"/>
       </w:pPr>
-      <w:bookmarkStart w:id="77" w:name="_Toc411271022"/>
+      <w:bookmarkStart w:id="79" w:name="_Toc411271022"/>
       <w:r>
         <w:t>Classroom Appearance</w:t>
       </w:r>
-      <w:bookmarkEnd w:id="77"/>
+      <w:bookmarkEnd w:id="79"/>
     </w:p>
     <w:p>
       <w:r>
@@ -13626,11 +13639,11 @@
       <w:pPr>
         <w:pStyle w:val="Heading1"/>
       </w:pPr>
-      <w:bookmarkStart w:id="78" w:name="_Toc411271023"/>
+      <w:bookmarkStart w:id="80" w:name="_Toc411271023"/>
       <w:r>
         <w:t>Conduct of Students</w:t>
       </w:r>
-      <w:bookmarkEnd w:id="78"/>
+      <w:bookmarkEnd w:id="80"/>
     </w:p>
     <w:p>
       <w:r>
@@ -14905,7 +14918,7 @@
       </w:pPr>
     </w:p>
     <w:p>
-      <w:bookmarkStart w:id="79" w:name="_Toc411271024"/>
+      <w:bookmarkStart w:id="81" w:name="_Toc411271024"/>
       <w:r>
         <w:rPr>
           <w:rStyle w:val="Heading1Char"/>
@@ -14913,7 +14926,7 @@
         <w:lastRenderedPageBreak/>
         <w:t>Copyright Law</w:t>
       </w:r>
-      <w:bookmarkEnd w:id="79"/>
+      <w:bookmarkEnd w:id="81"/>
       <w:r>
         <w:t xml:space="preserve">: 17 </w:t>
       </w:r>
@@ -15402,7 +15415,7 @@
       <w:pPr>
         <w:pStyle w:val="Heading1"/>
       </w:pPr>
-      <w:bookmarkStart w:id="80" w:name="_Toc411271025"/>
+      <w:bookmarkStart w:id="82" w:name="_Toc411271025"/>
       <w:r>
         <w:t>Doctrinal Disc</w:t>
       </w:r>
@@ -15412,7 +15425,7 @@
       <w:r>
         <w:t>ssions</w:t>
       </w:r>
-      <w:bookmarkEnd w:id="80"/>
+      <w:bookmarkEnd w:id="82"/>
     </w:p>
     <w:p>
       <w:r>
@@ -15423,12 +15436,12 @@
       <w:pPr>
         <w:pStyle w:val="Heading1"/>
       </w:pPr>
-      <w:bookmarkStart w:id="81" w:name="_Toc411271026"/>
+      <w:bookmarkStart w:id="83" w:name="_Toc411271026"/>
       <w:r>
         <w:lastRenderedPageBreak/>
         <w:t>Elevator Use</w:t>
       </w:r>
-      <w:bookmarkEnd w:id="81"/>
+      <w:bookmarkEnd w:id="83"/>
     </w:p>
     <w:p>
       <w:r>
@@ -15455,7 +15468,7 @@
       <w:pPr>
         <w:pStyle w:val="Heading1"/>
       </w:pPr>
-      <w:bookmarkStart w:id="82" w:name="_Toc411271027"/>
+      <w:bookmarkStart w:id="84" w:name="_Toc411271027"/>
       <w:r>
         <w:t xml:space="preserve">Eligibility for </w:t>
       </w:r>
@@ -15465,7 +15478,7 @@
       <w:r>
         <w:t>Extracurricular Activities</w:t>
       </w:r>
-      <w:bookmarkEnd w:id="82"/>
+      <w:bookmarkEnd w:id="84"/>
     </w:p>
     <w:p>
       <w:r>
@@ -15513,11 +15526,11 @@
       <w:pPr>
         <w:pStyle w:val="Heading1"/>
       </w:pPr>
-      <w:bookmarkStart w:id="83" w:name="_Toc411271028"/>
+      <w:bookmarkStart w:id="85" w:name="_Toc411271028"/>
       <w:r>
         <w:t>Exam Exemption</w:t>
       </w:r>
-      <w:bookmarkEnd w:id="83"/>
+      <w:bookmarkEnd w:id="85"/>
     </w:p>
     <w:p>
       <w:r>
@@ -15529,11 +15542,11 @@
       <w:pPr>
         <w:pStyle w:val="Heading1"/>
       </w:pPr>
-      <w:bookmarkStart w:id="84" w:name="_Toc411271029"/>
+      <w:bookmarkStart w:id="86" w:name="_Toc411271029"/>
       <w:r>
         <w:t>Exam Schedule</w:t>
       </w:r>
-      <w:bookmarkEnd w:id="84"/>
+      <w:bookmarkEnd w:id="86"/>
     </w:p>
     <w:p>
       <w:r>
@@ -15554,11 +15567,11 @@
       <w:pPr>
         <w:pStyle w:val="Heading1"/>
       </w:pPr>
-      <w:bookmarkStart w:id="85" w:name="_Toc411271030"/>
+      <w:bookmarkStart w:id="87" w:name="_Toc411271030"/>
       <w:r>
         <w:t>Failed Courses</w:t>
       </w:r>
-      <w:bookmarkEnd w:id="85"/>
+      <w:bookmarkEnd w:id="87"/>
     </w:p>
     <w:p>
       <w:r>
@@ -15602,12 +15615,12 @@
       <w:pPr>
         <w:pStyle w:val="Heading1"/>
       </w:pPr>
-      <w:bookmarkStart w:id="86" w:name="_Toc411271031"/>
+      <w:bookmarkStart w:id="88" w:name="_Toc411271031"/>
       <w:r>
         <w:lastRenderedPageBreak/>
         <w:t>Grading/Grade Book</w:t>
       </w:r>
-      <w:bookmarkEnd w:id="86"/>
+      <w:bookmarkEnd w:id="88"/>
     </w:p>
     <w:p>
       <w:r>
@@ -16539,11 +16552,11 @@
       <w:pPr>
         <w:pStyle w:val="Heading1"/>
       </w:pPr>
-      <w:bookmarkStart w:id="87" w:name="_Toc411271032"/>
+      <w:bookmarkStart w:id="89" w:name="_Toc411271032"/>
       <w:r>
         <w:t>Grade Forgiveness</w:t>
       </w:r>
-      <w:bookmarkEnd w:id="87"/>
+      <w:bookmarkEnd w:id="89"/>
       <w:r>
         <w:t xml:space="preserve"> </w:t>
       </w:r>
@@ -16564,11 +16577,11 @@
       <w:pPr>
         <w:pStyle w:val="Heading1"/>
       </w:pPr>
-      <w:bookmarkStart w:id="88" w:name="_Toc411271033"/>
+      <w:bookmarkStart w:id="90" w:name="_Toc411271033"/>
       <w:r>
         <w:t>Hall Passes</w:t>
       </w:r>
-      <w:bookmarkEnd w:id="88"/>
+      <w:bookmarkEnd w:id="90"/>
     </w:p>
     <w:p>
       <w:r>
@@ -16586,11 +16599,11 @@
       <w:pPr>
         <w:pStyle w:val="Heading1"/>
       </w:pPr>
-      <w:bookmarkStart w:id="89" w:name="_Toc411271034"/>
+      <w:bookmarkStart w:id="91" w:name="_Toc411271034"/>
       <w:r>
         <w:t>Help Classes</w:t>
       </w:r>
-      <w:bookmarkEnd w:id="89"/>
+      <w:bookmarkEnd w:id="91"/>
     </w:p>
     <w:p>
       <w:r>
@@ -16723,11 +16736,11 @@
       <w:pPr>
         <w:pStyle w:val="Heading1"/>
       </w:pPr>
-      <w:bookmarkStart w:id="90" w:name="_Toc411271035"/>
+      <w:bookmarkStart w:id="92" w:name="_Toc411271035"/>
       <w:r>
         <w:t>Honor Courses</w:t>
       </w:r>
-      <w:bookmarkEnd w:id="90"/>
+      <w:bookmarkEnd w:id="92"/>
     </w:p>
     <w:p>
       <w:r>
@@ -16852,11 +16865,11 @@
       <w:pPr>
         <w:pStyle w:val="Heading1"/>
       </w:pPr>
-      <w:bookmarkStart w:id="91" w:name="_Toc411271036"/>
+      <w:bookmarkStart w:id="93" w:name="_Toc411271036"/>
       <w:r>
         <w:t>Instructional Delivery</w:t>
       </w:r>
-      <w:bookmarkEnd w:id="91"/>
+      <w:bookmarkEnd w:id="93"/>
     </w:p>
     <w:p>
       <w:r>
@@ -16918,12 +16931,12 @@
       <w:pPr>
         <w:pStyle w:val="Heading1"/>
       </w:pPr>
-      <w:bookmarkStart w:id="92" w:name="_Toc411271037"/>
+      <w:bookmarkStart w:id="94" w:name="_Toc411271037"/>
       <w:r>
         <w:lastRenderedPageBreak/>
         <w:t>Instructional Minutes</w:t>
       </w:r>
-      <w:bookmarkEnd w:id="92"/>
+      <w:bookmarkEnd w:id="94"/>
     </w:p>
     <w:p>
       <w:r>
@@ -16968,11 +16981,11 @@
       <w:pPr>
         <w:pStyle w:val="Heading1"/>
       </w:pPr>
-      <w:bookmarkStart w:id="93" w:name="_Toc411271038"/>
+      <w:bookmarkStart w:id="95" w:name="_Toc411271038"/>
       <w:r>
         <w:t>Lesson Plans</w:t>
       </w:r>
-      <w:bookmarkEnd w:id="93"/>
+      <w:bookmarkEnd w:id="95"/>
     </w:p>
     <w:p>
       <w:r>
@@ -17068,11 +17081,11 @@
       <w:pPr>
         <w:pStyle w:val="Heading1"/>
       </w:pPr>
-      <w:bookmarkStart w:id="94" w:name="_Toc411271039"/>
+      <w:bookmarkStart w:id="96" w:name="_Toc411271039"/>
       <w:r>
         <w:t>Library</w:t>
       </w:r>
-      <w:bookmarkEnd w:id="94"/>
+      <w:bookmarkEnd w:id="96"/>
     </w:p>
     <w:p>
       <w:r>
@@ -17106,12 +17119,12 @@
       <w:pPr>
         <w:pStyle w:val="Heading1"/>
       </w:pPr>
-      <w:bookmarkStart w:id="95" w:name="_Toc411271040"/>
+      <w:bookmarkStart w:id="97" w:name="_Toc411271040"/>
       <w:r>
         <w:lastRenderedPageBreak/>
         <w:t>Parent-Teacher Conferences</w:t>
       </w:r>
-      <w:bookmarkEnd w:id="95"/>
+      <w:bookmarkEnd w:id="97"/>
     </w:p>
     <w:p>
       <w:r>
@@ -17123,11 +17136,11 @@
       <w:pPr>
         <w:pStyle w:val="Heading1"/>
       </w:pPr>
-      <w:bookmarkStart w:id="96" w:name="_Toc411271041"/>
+      <w:bookmarkStart w:id="98" w:name="_Toc411271041"/>
       <w:r>
         <w:t>Parent-Teacher Relationships</w:t>
       </w:r>
-      <w:bookmarkEnd w:id="96"/>
+      <w:bookmarkEnd w:id="98"/>
     </w:p>
     <w:p>
       <w:r>
@@ -17351,11 +17364,11 @@
       <w:pPr>
         <w:pStyle w:val="Heading1"/>
       </w:pPr>
-      <w:bookmarkStart w:id="97" w:name="_Toc411271042"/>
+      <w:bookmarkStart w:id="99" w:name="_Toc411271042"/>
       <w:r>
         <w:t>Partisan Politics in the Classroom</w:t>
       </w:r>
-      <w:bookmarkEnd w:id="97"/>
+      <w:bookmarkEnd w:id="99"/>
     </w:p>
     <w:p>
       <w:r>
@@ -17367,11 +17380,11 @@
       <w:pPr>
         <w:pStyle w:val="Heading1"/>
       </w:pPr>
-      <w:bookmarkStart w:id="98" w:name="_Toc411271043"/>
+      <w:bookmarkStart w:id="100" w:name="_Toc411271043"/>
       <w:r>
         <w:t>Study Hall</w:t>
       </w:r>
-      <w:bookmarkEnd w:id="98"/>
+      <w:bookmarkEnd w:id="100"/>
     </w:p>
     <w:p>
       <w:r>
@@ -17442,11 +17455,11 @@
       <w:pPr>
         <w:pStyle w:val="Heading1"/>
       </w:pPr>
-      <w:bookmarkStart w:id="99" w:name="_Toc411271044"/>
+      <w:bookmarkStart w:id="101" w:name="_Toc411271044"/>
       <w:r>
         <w:t>Supervision in the Classroom</w:t>
       </w:r>
-      <w:bookmarkEnd w:id="99"/>
+      <w:bookmarkEnd w:id="101"/>
     </w:p>
     <w:p>
       <w:r>
@@ -17464,11 +17477,11 @@
       <w:pPr>
         <w:pStyle w:val="Heading1"/>
       </w:pPr>
-      <w:bookmarkStart w:id="100" w:name="_Toc411271045"/>
+      <w:bookmarkStart w:id="102" w:name="_Toc411271045"/>
       <w:r>
         <w:t>Syllabi</w:t>
       </w:r>
-      <w:bookmarkEnd w:id="100"/>
+      <w:bookmarkEnd w:id="102"/>
     </w:p>
     <w:p>
       <w:r>
@@ -17571,11 +17584,11 @@
       <w:pPr>
         <w:pStyle w:val="Heading1"/>
       </w:pPr>
-      <w:bookmarkStart w:id="101" w:name="_Toc411271046"/>
+      <w:bookmarkStart w:id="103" w:name="_Toc411271046"/>
       <w:r>
         <w:t>Substitutes</w:t>
       </w:r>
-      <w:bookmarkEnd w:id="101"/>
+      <w:bookmarkEnd w:id="103"/>
     </w:p>
     <w:p>
       <w:r>
@@ -17675,11 +17688,11 @@
       <w:pPr>
         <w:pStyle w:val="Heading1"/>
       </w:pPr>
-      <w:bookmarkStart w:id="102" w:name="_Toc411271047"/>
+      <w:bookmarkStart w:id="104" w:name="_Toc411271047"/>
       <w:r>
         <w:t>Telephone Usage by Students</w:t>
       </w:r>
-      <w:bookmarkEnd w:id="102"/>
+      <w:bookmarkEnd w:id="104"/>
     </w:p>
     <w:p>
       <w:r>
@@ -17703,11 +17716,11 @@
       <w:pPr>
         <w:pStyle w:val="Heading1"/>
       </w:pPr>
-      <w:bookmarkStart w:id="103" w:name="_Toc411271048"/>
+      <w:bookmarkStart w:id="105" w:name="_Toc411271048"/>
       <w:r>
         <w:t>Textbooks</w:t>
       </w:r>
-      <w:bookmarkEnd w:id="103"/>
+      <w:bookmarkEnd w:id="105"/>
     </w:p>
     <w:p>
       <w:r>
@@ -17757,12 +17770,12 @@
       <w:pPr>
         <w:pStyle w:val="Heading1"/>
       </w:pPr>
-      <w:bookmarkStart w:id="104" w:name="_Toc411271049"/>
+      <w:bookmarkStart w:id="106" w:name="_Toc411271049"/>
       <w:r>
         <w:lastRenderedPageBreak/>
         <w:t>Tutoring</w:t>
       </w:r>
-      <w:bookmarkEnd w:id="104"/>
+      <w:bookmarkEnd w:id="106"/>
     </w:p>
     <w:p>
       <w:r>
@@ -17828,12 +17841,12 @@
         <w:pStyle w:val="Heading1"/>
         <w:jc w:val="center"/>
       </w:pPr>
-      <w:bookmarkStart w:id="105" w:name="_Toc411271050"/>
+      <w:bookmarkStart w:id="107" w:name="_Toc411271050"/>
       <w:r>
         <w:lastRenderedPageBreak/>
         <w:t>Appendix A</w:t>
       </w:r>
-      <w:bookmarkEnd w:id="105"/>
+      <w:bookmarkEnd w:id="107"/>
     </w:p>
     <w:p/>
     <w:p>
@@ -18045,23 +18058,23 @@
         <w:pStyle w:val="Heading1"/>
         <w:jc w:val="center"/>
       </w:pPr>
-      <w:bookmarkStart w:id="106" w:name="_Toc411271051"/>
+      <w:bookmarkStart w:id="108" w:name="_Toc411271051"/>
       <w:r>
         <w:lastRenderedPageBreak/>
         <w:t>Appendix B</w:t>
       </w:r>
-      <w:bookmarkEnd w:id="106"/>
+      <w:bookmarkEnd w:id="108"/>
     </w:p>
     <w:p/>
     <w:p>
       <w:pPr>
         <w:pStyle w:val="Heading1"/>
       </w:pPr>
-      <w:bookmarkStart w:id="107" w:name="_Toc411271052"/>
+      <w:bookmarkStart w:id="109" w:name="_Toc411271052"/>
       <w:r>
         <w:t>FCIS Code of Ethics</w:t>
       </w:r>
-      <w:bookmarkEnd w:id="107"/>
+      <w:bookmarkEnd w:id="109"/>
       <w:r>
         <w:t xml:space="preserve"> </w:t>
       </w:r>
@@ -20429,12 +20442,12 @@
         <w:pStyle w:val="Heading1"/>
         <w:jc w:val="center"/>
       </w:pPr>
-      <w:bookmarkStart w:id="108" w:name="_Toc411271053"/>
+      <w:bookmarkStart w:id="110" w:name="_Toc411271053"/>
       <w:r>
         <w:lastRenderedPageBreak/>
         <w:t>Appendix C</w:t>
       </w:r>
-      <w:bookmarkEnd w:id="108"/>
+      <w:bookmarkEnd w:id="110"/>
     </w:p>
     <w:p/>
     <w:p>
@@ -20444,14 +20457,14 @@
           <w:color w:val="auto"/>
         </w:rPr>
       </w:pPr>
-      <w:bookmarkStart w:id="109" w:name="_Toc411271054"/>
+      <w:bookmarkStart w:id="111" w:name="_Toc411271054"/>
       <w:r>
         <w:rPr>
           <w:color w:val="auto"/>
         </w:rPr>
         <w:t>Acceptable Use Policy – Technology</w:t>
       </w:r>
-      <w:bookmarkEnd w:id="109"/>
+      <w:bookmarkEnd w:id="111"/>
     </w:p>
     <w:p/>
     <w:p>
@@ -21038,12 +21051,12 @@
         <w:pStyle w:val="Heading1"/>
         <w:jc w:val="center"/>
       </w:pPr>
-      <w:bookmarkStart w:id="110" w:name="_Toc411271055"/>
+      <w:bookmarkStart w:id="112" w:name="_Toc411271055"/>
       <w:r>
         <w:lastRenderedPageBreak/>
         <w:t>Appendix D</w:t>
       </w:r>
-      <w:bookmarkEnd w:id="110"/>
+      <w:bookmarkEnd w:id="112"/>
     </w:p>
     <w:p>
       <w:pPr>
@@ -21060,11 +21073,11 @@
       <w:pPr>
         <w:pStyle w:val="Heading1"/>
       </w:pPr>
-      <w:bookmarkStart w:id="111" w:name="_Toc411271056"/>
+      <w:bookmarkStart w:id="113" w:name="_Toc411271056"/>
       <w:r>
         <w:t>School Library Policies &amp; Procedures</w:t>
       </w:r>
-      <w:bookmarkEnd w:id="111"/>
+      <w:bookmarkEnd w:id="113"/>
     </w:p>
     <w:p>
       <w:pPr>
@@ -21081,11 +21094,11 @@
       <w:pPr>
         <w:pStyle w:val="Heading1"/>
       </w:pPr>
-      <w:bookmarkStart w:id="112" w:name="_Toc411271057"/>
+      <w:bookmarkStart w:id="114" w:name="_Toc411271057"/>
       <w:r>
         <w:t>Overview</w:t>
       </w:r>
-      <w:bookmarkEnd w:id="112"/>
+      <w:bookmarkEnd w:id="114"/>
     </w:p>
     <w:p>
       <w:pPr>
@@ -21121,11 +21134,11 @@
       <w:pPr>
         <w:pStyle w:val="Heading1"/>
       </w:pPr>
-      <w:bookmarkStart w:id="113" w:name="_Toc411271058"/>
+      <w:bookmarkStart w:id="115" w:name="_Toc411271058"/>
       <w:r>
         <w:t>Mission</w:t>
       </w:r>
-      <w:bookmarkEnd w:id="113"/>
+      <w:bookmarkEnd w:id="115"/>
     </w:p>
     <w:p>
       <w:pPr>
@@ -21351,12 +21364,12 @@
       <w:pPr>
         <w:pStyle w:val="Heading1"/>
       </w:pPr>
-      <w:bookmarkStart w:id="114" w:name="_Toc411271059"/>
+      <w:bookmarkStart w:id="116" w:name="_Toc411271059"/>
       <w:r>
         <w:lastRenderedPageBreak/>
         <w:t>Collection Development Policy</w:t>
       </w:r>
-      <w:bookmarkEnd w:id="114"/>
+      <w:bookmarkEnd w:id="116"/>
       <w:r>
         <w:t xml:space="preserve"> </w:t>
       </w:r>
@@ -21800,10 +21813,10 @@
           <w:lang w:val="en"/>
         </w:rPr>
       </w:pPr>
-      <w:bookmarkStart w:id="115" w:name="Gifts"/>
-      <w:bookmarkStart w:id="116" w:name="Weed"/>
-      <w:bookmarkEnd w:id="115"/>
-      <w:bookmarkEnd w:id="116"/>
+      <w:bookmarkStart w:id="117" w:name="Gifts"/>
+      <w:bookmarkStart w:id="118" w:name="Weed"/>
+      <w:bookmarkEnd w:id="117"/>
+      <w:bookmarkEnd w:id="118"/>
     </w:p>
     <w:p>
       <w:pPr>
@@ -21821,14 +21834,14 @@
           <w:lang w:val="en"/>
         </w:rPr>
       </w:pPr>
-      <w:bookmarkStart w:id="117" w:name="_Toc411271060"/>
+      <w:bookmarkStart w:id="119" w:name="_Toc411271060"/>
       <w:r>
         <w:rPr>
           <w:lang w:val="en"/>
         </w:rPr>
         <w:t>Requests for Consideration of Removal of Library Material</w:t>
       </w:r>
-      <w:bookmarkEnd w:id="117"/>
+      <w:bookmarkEnd w:id="119"/>
     </w:p>
     <w:p>
       <w:pPr>
@@ -21892,11 +21905,11 @@
       <w:pPr>
         <w:pStyle w:val="Heading1"/>
       </w:pPr>
-      <w:bookmarkStart w:id="118" w:name="_Toc411271061"/>
+      <w:bookmarkStart w:id="120" w:name="_Toc411271061"/>
       <w:r>
         <w:t>Circulation Policy</w:t>
       </w:r>
-      <w:bookmarkEnd w:id="118"/>
+      <w:bookmarkEnd w:id="120"/>
       <w:r>
         <w:t xml:space="preserve"> </w:t>
       </w:r>
@@ -22142,11 +22155,11 @@
       <w:pPr>
         <w:pStyle w:val="Heading1"/>
       </w:pPr>
-      <w:bookmarkStart w:id="119" w:name="_Toc411271062"/>
+      <w:bookmarkStart w:id="121" w:name="_Toc411271062"/>
       <w:r>
         <w:t>Copyright Laws</w:t>
       </w:r>
-      <w:bookmarkEnd w:id="119"/>
+      <w:bookmarkEnd w:id="121"/>
     </w:p>
     <w:p>
       <w:pPr>
@@ -29742,7 +29755,7 @@
 </file>
 
 <file path=customXml/itemProps1.xml><?xml version="1.0" encoding="utf-8"?>
-<ds:datastoreItem xmlns:ds="http://schemas.openxmlformats.org/officeDocument/2006/customXml" ds:itemID="{91C0E043-CB3A-6548-8DCC-ED3242B4E826}">
+<ds:datastoreItem xmlns:ds="http://schemas.openxmlformats.org/officeDocument/2006/customXml" ds:itemID="{16283D9D-08A7-BD48-A70A-F5FEAED594E1}">
   <ds:schemaRefs>
     <ds:schemaRef ds:uri="http://schemas.openxmlformats.org/officeDocument/2006/bibliography"/>
   </ds:schemaRefs>

</xml_diff>